<commit_message>
Updated document's format and signed the team contract
</commit_message>
<xml_diff>
--- a/Documents/Team Contract.docx
+++ b/Documents/Team Contract.docx
@@ -7,14 +7,14 @@
         <w:pStyle w:val="Body"/>
         <w:jc w:val="center"/>
         <w:rPr>
-          <w:rFonts w:ascii="Calibri" w:eastAsia="Calibri" w:hAnsi="Calibri" w:cs="Calibri"/>
+          <w:rFonts w:ascii="Times New Roman" w:eastAsia="Calibri" w:hAnsi="Times New Roman" w:cs="Times New Roman"/>
           <w:b/>
           <w:bCs/>
         </w:rPr>
       </w:pPr>
       <w:r>
         <w:rPr>
-          <w:rFonts w:ascii="Calibri" w:hAnsi="Calibri"/>
+          <w:rFonts w:ascii="Times New Roman" w:hAnsi="Times New Roman" w:cs="Times New Roman"/>
           <w:b/>
           <w:bCs/>
         </w:rPr>
@@ -26,7 +26,7 @@
         <w:pStyle w:val="Body"/>
         <w:jc w:val="center"/>
         <w:rPr>
-          <w:rFonts w:ascii="Calibri" w:eastAsia="Calibri" w:hAnsi="Calibri" w:cs="Calibri"/>
+          <w:rFonts w:ascii="Times New Roman" w:eastAsia="Calibri" w:hAnsi="Times New Roman" w:cs="Times New Roman"/>
         </w:rPr>
       </w:pPr>
     </w:p>
@@ -34,7 +34,7 @@
       <w:pPr>
         <w:pStyle w:val="Body"/>
         <w:rPr>
-          <w:rFonts w:ascii="Calibri" w:eastAsia="Calibri" w:hAnsi="Calibri" w:cs="Calibri"/>
+          <w:rFonts w:ascii="Times New Roman" w:eastAsia="Calibri" w:hAnsi="Times New Roman" w:cs="Times New Roman"/>
         </w:rPr>
       </w:pPr>
     </w:p>
@@ -42,21 +42,34 @@
       <w:pPr>
         <w:pStyle w:val="Body"/>
         <w:rPr>
-          <w:rFonts w:ascii="Calibri" w:eastAsia="Calibri" w:hAnsi="Calibri" w:cs="Calibri"/>
+          <w:rFonts w:ascii="Times New Roman" w:eastAsia="Calibri" w:hAnsi="Times New Roman" w:cs="Times New Roman"/>
         </w:rPr>
       </w:pPr>
       <w:r>
         <w:rPr>
-          <w:rFonts w:ascii="Calibri" w:hAnsi="Calibri"/>
-        </w:rPr>
-        <w:t>Team Name: __________________________________</w:t>
+          <w:rFonts w:ascii="Times New Roman" w:hAnsi="Times New Roman" w:cs="Times New Roman"/>
+        </w:rPr>
+        <w:t>Team Name: ___</w:t>
       </w:r>
+      <w:r>
+        <w:rPr>
+          <w:rFonts w:ascii="Times New Roman" w:hAnsi="Times New Roman" w:cs="Times New Roman"/>
+          <w:u w:val="single"/>
+        </w:rPr>
+        <w:t>Team 2</w:t>
+      </w:r>
+      <w:r>
+        <w:rPr>
+          <w:rFonts w:ascii="Times New Roman" w:hAnsi="Times New Roman" w:cs="Times New Roman"/>
+        </w:rPr>
+        <w:t>_______________________________</w:t>
+      </w:r>
     </w:p>
     <w:p>
       <w:pPr>
         <w:pStyle w:val="Body"/>
         <w:rPr>
-          <w:rFonts w:ascii="Calibri" w:eastAsia="Calibri" w:hAnsi="Calibri" w:cs="Calibri"/>
+          <w:rFonts w:ascii="Times New Roman" w:eastAsia="Calibri" w:hAnsi="Times New Roman" w:cs="Times New Roman"/>
         </w:rPr>
       </w:pPr>
     </w:p>
@@ -64,7 +77,7 @@
       <w:pPr>
         <w:pStyle w:val="Body"/>
         <w:rPr>
-          <w:rFonts w:ascii="Calibri" w:eastAsia="Calibri" w:hAnsi="Calibri" w:cs="Calibri"/>
+          <w:rFonts w:ascii="Times New Roman" w:eastAsia="Calibri" w:hAnsi="Times New Roman" w:cs="Times New Roman"/>
         </w:rPr>
       </w:pPr>
     </w:p>
@@ -112,12 +125,12 @@
             <w:pPr>
               <w:pStyle w:val="Body"/>
               <w:rPr>
-                <w:rFonts w:ascii="Calibri" w:eastAsia="Calibri" w:hAnsi="Calibri" w:cs="Calibri"/>
+                <w:rFonts w:ascii="Times New Roman" w:eastAsia="Calibri" w:hAnsi="Times New Roman" w:cs="Times New Roman"/>
               </w:rPr>
             </w:pPr>
             <w:r>
               <w:rPr>
-                <w:rFonts w:ascii="Calibri" w:hAnsi="Calibri"/>
+                <w:rFonts w:ascii="Times New Roman" w:hAnsi="Times New Roman" w:cs="Times New Roman"/>
               </w:rPr>
               <w:t xml:space="preserve">GOALS: What are our team goals for this project? </w:t>
             </w:r>
@@ -125,10 +138,13 @@
           <w:p>
             <w:pPr>
               <w:pStyle w:val="Body"/>
+              <w:rPr>
+                <w:rFonts w:ascii="Times New Roman" w:hAnsi="Times New Roman" w:cs="Times New Roman"/>
+              </w:rPr>
             </w:pPr>
             <w:r>
               <w:rPr>
-                <w:rFonts w:ascii="Calibri" w:hAnsi="Calibri"/>
+                <w:rFonts w:ascii="Times New Roman" w:hAnsi="Times New Roman" w:cs="Times New Roman"/>
               </w:rPr>
               <w:t>What do we want to accomplish? What skills do we want to develop or refine?</w:t>
             </w:r>
@@ -165,12 +181,12 @@
               </w:numPr>
               <w:spacing w:before="0" w:line="240" w:lineRule="auto"/>
               <w:rPr>
-                <w:rFonts w:ascii="Calibri" w:hAnsi="Calibri"/>
+                <w:rFonts w:ascii="Times New Roman" w:hAnsi="Times New Roman" w:cs="Times New Roman"/>
               </w:rPr>
             </w:pPr>
             <w:r>
               <w:rPr>
-                <w:rFonts w:ascii="Calibri" w:hAnsi="Calibri"/>
+                <w:rFonts w:ascii="Times New Roman" w:hAnsi="Times New Roman" w:cs="Times New Roman"/>
               </w:rPr>
               <w:t>Learn how to work as a team to effectively and collaboratively.</w:t>
             </w:r>
@@ -184,12 +200,12 @@
               </w:numPr>
               <w:spacing w:before="0" w:line="240" w:lineRule="auto"/>
               <w:rPr>
-                <w:rFonts w:ascii="Times Roman" w:hAnsi="Times Roman" w:hint="eastAsia"/>
+                <w:rFonts w:ascii="Times New Roman" w:hAnsi="Times New Roman" w:cs="Times New Roman"/>
               </w:rPr>
             </w:pPr>
             <w:r>
               <w:rPr>
-                <w:rFonts w:ascii="Calibri" w:hAnsi="Calibri"/>
+                <w:rFonts w:ascii="Times New Roman" w:hAnsi="Times New Roman" w:cs="Times New Roman"/>
               </w:rPr>
               <w:t>We aim to gather knowledge on technologies that will be used for this project that we may not have used before.</w:t>
             </w:r>
@@ -220,12 +236,29 @@
           <w:p>
             <w:pPr>
               <w:pStyle w:val="Body"/>
+              <w:rPr>
+                <w:rFonts w:ascii="Times New Roman" w:hAnsi="Times New Roman" w:cs="Times New Roman"/>
+              </w:rPr>
             </w:pPr>
             <w:r>
               <w:rPr>
-                <w:rFonts w:ascii="Calibri" w:hAnsi="Calibri"/>
-              </w:rPr>
-              <w:t>EXPECTATIONS: What do we expect of one another in regard to attendance at meetings, participation, frequency of communication, the quality of work, etc.?</w:t>
+                <w:rFonts w:ascii="Times New Roman" w:hAnsi="Times New Roman" w:cs="Times New Roman"/>
+              </w:rPr>
+              <w:t xml:space="preserve">EXPECTATIONS: What do we expect of one another </w:t>
+            </w:r>
+            <w:proofErr w:type="gramStart"/>
+            <w:r>
+              <w:rPr>
+                <w:rFonts w:ascii="Times New Roman" w:hAnsi="Times New Roman" w:cs="Times New Roman"/>
+              </w:rPr>
+              <w:t>in regard to</w:t>
+            </w:r>
+            <w:proofErr w:type="gramEnd"/>
+            <w:r>
+              <w:rPr>
+                <w:rFonts w:ascii="Times New Roman" w:hAnsi="Times New Roman" w:cs="Times New Roman"/>
+              </w:rPr>
+              <w:t xml:space="preserve"> attendance at meetings, participation, frequency of communication, the quality of work, etc.?</w:t>
             </w:r>
           </w:p>
         </w:tc>
@@ -260,12 +293,12 @@
               </w:numPr>
               <w:spacing w:before="0" w:line="240" w:lineRule="auto"/>
               <w:rPr>
-                <w:rFonts w:ascii="Times Roman" w:hAnsi="Times Roman" w:hint="eastAsia"/>
+                <w:rFonts w:ascii="Times New Roman" w:hAnsi="Times New Roman" w:cs="Times New Roman"/>
               </w:rPr>
             </w:pPr>
             <w:r>
               <w:rPr>
-                <w:rFonts w:ascii="Calibri" w:hAnsi="Calibri"/>
+                <w:rFonts w:ascii="Times New Roman" w:hAnsi="Times New Roman" w:cs="Times New Roman"/>
               </w:rPr>
               <w:t>We expect to communicate on Slack and to keep each other informed on the progress of the work.</w:t>
             </w:r>
@@ -279,12 +312,12 @@
               </w:numPr>
               <w:spacing w:before="0" w:line="240" w:lineRule="auto"/>
               <w:rPr>
-                <w:rFonts w:ascii="Times Roman" w:hAnsi="Times Roman" w:hint="eastAsia"/>
+                <w:rFonts w:ascii="Times New Roman" w:hAnsi="Times New Roman" w:cs="Times New Roman"/>
               </w:rPr>
             </w:pPr>
             <w:r>
               <w:rPr>
-                <w:rFonts w:ascii="Calibri" w:hAnsi="Calibri"/>
+                <w:rFonts w:ascii="Times New Roman" w:hAnsi="Times New Roman" w:cs="Times New Roman"/>
               </w:rPr>
               <w:t>We expect to meet all the deadlines.</w:t>
             </w:r>
@@ -315,10 +348,13 @@
           <w:p>
             <w:pPr>
               <w:pStyle w:val="Body"/>
+              <w:rPr>
+                <w:rFonts w:ascii="Times New Roman" w:hAnsi="Times New Roman" w:cs="Times New Roman"/>
+              </w:rPr>
             </w:pPr>
             <w:r>
               <w:rPr>
-                <w:rFonts w:ascii="Calibri" w:hAnsi="Calibri"/>
+                <w:rFonts w:ascii="Times New Roman" w:hAnsi="Times New Roman" w:cs="Times New Roman"/>
               </w:rPr>
               <w:t xml:space="preserve">POLICIES &amp; PROCEDURES: What rules can we agree on to help us meet our goals and expectations, such as preparatory tasks, generating ideas, evaluating outcomes? </w:t>
             </w:r>
@@ -355,12 +391,12 @@
               </w:numPr>
               <w:spacing w:before="0" w:line="240" w:lineRule="auto"/>
               <w:rPr>
-                <w:rFonts w:ascii="Times Roman" w:hAnsi="Times Roman" w:hint="eastAsia"/>
+                <w:rFonts w:ascii="Times New Roman" w:hAnsi="Times New Roman" w:cs="Times New Roman"/>
               </w:rPr>
             </w:pPr>
             <w:r>
               <w:rPr>
-                <w:rFonts w:ascii="Calibri" w:hAnsi="Calibri"/>
+                <w:rFonts w:ascii="Times New Roman" w:hAnsi="Times New Roman" w:cs="Times New Roman"/>
               </w:rPr>
               <w:t>Avoid plagiarism.</w:t>
             </w:r>
@@ -374,14 +410,40 @@
               </w:numPr>
               <w:spacing w:before="0" w:line="240" w:lineRule="auto"/>
               <w:rPr>
-                <w:rFonts w:ascii="Times Roman" w:hAnsi="Times Roman" w:hint="eastAsia"/>
+                <w:rFonts w:ascii="Times New Roman" w:hAnsi="Times New Roman" w:cs="Times New Roman"/>
               </w:rPr>
             </w:pPr>
             <w:r>
               <w:rPr>
-                <w:rFonts w:ascii="Calibri" w:hAnsi="Calibri"/>
-              </w:rPr>
-              <w:t>Push any changes or additions to the project to github to have visibility</w:t>
+                <w:rFonts w:ascii="Times New Roman" w:hAnsi="Times New Roman" w:cs="Times New Roman"/>
+              </w:rPr>
+              <w:t xml:space="preserve">Push any changes or additions to the project to </w:t>
+            </w:r>
+            <w:proofErr w:type="spellStart"/>
+            <w:r>
+              <w:rPr>
+                <w:rFonts w:ascii="Times New Roman" w:hAnsi="Times New Roman" w:cs="Times New Roman"/>
+              </w:rPr>
+              <w:t>G</w:t>
+            </w:r>
+            <w:r>
+              <w:rPr>
+                <w:rFonts w:ascii="Times New Roman" w:hAnsi="Times New Roman" w:cs="Times New Roman"/>
+              </w:rPr>
+              <w:t>ithub</w:t>
+            </w:r>
+            <w:proofErr w:type="spellEnd"/>
+            <w:r>
+              <w:rPr>
+                <w:rFonts w:ascii="Times New Roman" w:hAnsi="Times New Roman" w:cs="Times New Roman"/>
+              </w:rPr>
+              <w:t xml:space="preserve"> to have visibility</w:t>
+            </w:r>
+            <w:r>
+              <w:rPr>
+                <w:rFonts w:ascii="Times New Roman" w:hAnsi="Times New Roman" w:cs="Times New Roman"/>
+              </w:rPr>
+              <w:t>.</w:t>
             </w:r>
           </w:p>
         </w:tc>
@@ -410,10 +472,13 @@
           <w:p>
             <w:pPr>
               <w:pStyle w:val="Body"/>
+              <w:rPr>
+                <w:rFonts w:ascii="Times New Roman" w:hAnsi="Times New Roman" w:cs="Times New Roman"/>
+              </w:rPr>
             </w:pPr>
             <w:r>
               <w:rPr>
-                <w:rFonts w:ascii="Calibri" w:hAnsi="Calibri"/>
+                <w:rFonts w:ascii="Times New Roman" w:hAnsi="Times New Roman" w:cs="Times New Roman"/>
               </w:rPr>
               <w:t>ROLES: Which roles do we need in this project and how do we allocate them? Will there be a project lead?  Is there a need to rotate roles?</w:t>
             </w:r>
@@ -450,12 +515,12 @@
               </w:numPr>
               <w:spacing w:before="0" w:line="240" w:lineRule="auto"/>
               <w:rPr>
-                <w:rFonts w:ascii="Calibri" w:hAnsi="Calibri"/>
+                <w:rFonts w:ascii="Times New Roman" w:hAnsi="Times New Roman" w:cs="Times New Roman"/>
               </w:rPr>
             </w:pPr>
             <w:r>
               <w:rPr>
-                <w:rFonts w:ascii="Calibri" w:hAnsi="Calibri"/>
+                <w:rFonts w:ascii="Times New Roman" w:hAnsi="Times New Roman" w:cs="Times New Roman"/>
               </w:rPr>
               <w:t>One team member will be responsible for submitting the work.</w:t>
             </w:r>
@@ -469,12 +534,12 @@
               </w:numPr>
               <w:spacing w:before="0" w:line="240" w:lineRule="auto"/>
               <w:rPr>
-                <w:rFonts w:ascii="Times Roman" w:hAnsi="Times Roman" w:hint="eastAsia"/>
+                <w:rFonts w:ascii="Times New Roman" w:hAnsi="Times New Roman" w:cs="Times New Roman"/>
               </w:rPr>
             </w:pPr>
             <w:r>
               <w:rPr>
-                <w:rFonts w:ascii="Calibri" w:hAnsi="Calibri"/>
+                <w:rFonts w:ascii="Times New Roman" w:hAnsi="Times New Roman" w:cs="Times New Roman"/>
               </w:rPr>
               <w:t>We don’t need fixed roles.</w:t>
             </w:r>
@@ -505,12 +570,27 @@
           <w:p>
             <w:pPr>
               <w:pStyle w:val="Body"/>
+              <w:rPr>
+                <w:rFonts w:ascii="Times New Roman" w:hAnsi="Times New Roman" w:cs="Times New Roman"/>
+              </w:rPr>
             </w:pPr>
             <w:r>
               <w:rPr>
-                <w:rFonts w:ascii="Calibri" w:hAnsi="Calibri"/>
-              </w:rPr>
-              <w:t>CONSEQUENCES: How will we address non-performance regarding these goals, expectations, policies and procedures?  How do we resolve disagreements?</w:t>
+                <w:rFonts w:ascii="Times New Roman" w:hAnsi="Times New Roman" w:cs="Times New Roman"/>
+              </w:rPr>
+              <w:t xml:space="preserve">CONSEQUENCES: How will we address non-performance regarding these goals, expectations, </w:t>
+            </w:r>
+            <w:r>
+              <w:rPr>
+                <w:rFonts w:ascii="Times New Roman" w:hAnsi="Times New Roman" w:cs="Times New Roman"/>
+              </w:rPr>
+              <w:t>policies,</w:t>
+            </w:r>
+            <w:r>
+              <w:rPr>
+                <w:rFonts w:ascii="Times New Roman" w:hAnsi="Times New Roman" w:cs="Times New Roman"/>
+              </w:rPr>
+              <w:t xml:space="preserve"> and procedures?  How do we resolve disagreements?</w:t>
             </w:r>
           </w:p>
         </w:tc>
@@ -545,12 +625,12 @@
               </w:numPr>
               <w:spacing w:before="0" w:line="240" w:lineRule="auto"/>
               <w:rPr>
-                <w:rFonts w:ascii="Calibri" w:hAnsi="Calibri"/>
+                <w:rFonts w:ascii="Times New Roman" w:hAnsi="Times New Roman" w:cs="Times New Roman"/>
               </w:rPr>
             </w:pPr>
             <w:r>
               <w:rPr>
-                <w:rFonts w:ascii="Calibri" w:hAnsi="Calibri"/>
+                <w:rFonts w:ascii="Times New Roman" w:hAnsi="Times New Roman" w:cs="Times New Roman"/>
               </w:rPr>
               <w:t>We will invite non-performing team members to be as active as the other team member</w:t>
             </w:r>
@@ -564,12 +644,12 @@
               </w:numPr>
               <w:spacing w:before="0" w:line="240" w:lineRule="auto"/>
               <w:rPr>
-                <w:rFonts w:ascii="Times Roman" w:hAnsi="Times Roman" w:hint="eastAsia"/>
+                <w:rFonts w:ascii="Times New Roman" w:hAnsi="Times New Roman" w:cs="Times New Roman"/>
               </w:rPr>
             </w:pPr>
             <w:r>
               <w:rPr>
-                <w:rFonts w:ascii="Calibri" w:hAnsi="Calibri"/>
+                <w:rFonts w:ascii="Times New Roman" w:hAnsi="Times New Roman" w:cs="Times New Roman"/>
               </w:rPr>
               <w:t>If a team member does not deliver on time, another team member will cover.</w:t>
             </w:r>
@@ -582,7 +662,7 @@
         <w:pStyle w:val="Body"/>
         <w:widowControl w:val="0"/>
         <w:rPr>
-          <w:rFonts w:ascii="Calibri" w:eastAsia="Calibri" w:hAnsi="Calibri" w:cs="Calibri"/>
+          <w:rFonts w:ascii="Times New Roman" w:eastAsia="Calibri" w:hAnsi="Times New Roman" w:cs="Times New Roman"/>
         </w:rPr>
       </w:pPr>
     </w:p>
@@ -590,17 +670,20 @@
       <w:pPr>
         <w:pStyle w:val="Body"/>
         <w:rPr>
-          <w:rFonts w:ascii="Calibri" w:eastAsia="Calibri" w:hAnsi="Calibri" w:cs="Calibri"/>
+          <w:rFonts w:ascii="Times New Roman" w:eastAsia="Calibri" w:hAnsi="Times New Roman" w:cs="Times New Roman"/>
         </w:rPr>
       </w:pPr>
     </w:p>
     <w:p>
       <w:pPr>
         <w:pStyle w:val="Body"/>
+        <w:rPr>
+          <w:rFonts w:ascii="Times New Roman" w:hAnsi="Times New Roman" w:cs="Times New Roman"/>
+        </w:rPr>
       </w:pPr>
       <w:r>
         <w:rPr>
-          <w:rFonts w:ascii="Arial Unicode MS" w:hAnsi="Arial Unicode MS"/>
+          <w:rFonts w:ascii="Times New Roman" w:hAnsi="Times New Roman" w:cs="Times New Roman"/>
         </w:rPr>
         <w:br w:type="page"/>
       </w:r>
@@ -609,12 +692,12 @@
       <w:pPr>
         <w:pStyle w:val="Body"/>
         <w:rPr>
-          <w:rFonts w:ascii="Calibri" w:eastAsia="Calibri" w:hAnsi="Calibri" w:cs="Calibri"/>
+          <w:rFonts w:ascii="Times New Roman" w:eastAsia="Calibri" w:hAnsi="Times New Roman" w:cs="Times New Roman"/>
         </w:rPr>
       </w:pPr>
       <w:r>
         <w:rPr>
-          <w:rFonts w:ascii="Calibri" w:hAnsi="Calibri"/>
+          <w:rFonts w:ascii="Times New Roman" w:hAnsi="Times New Roman" w:cs="Times New Roman"/>
         </w:rPr>
         <w:lastRenderedPageBreak/>
         <w:t>By signing this contract, we confirm that:</w:t>
@@ -628,12 +711,12 @@
           <w:numId w:val="7"/>
         </w:numPr>
         <w:rPr>
-          <w:rFonts w:ascii="Calibri" w:hAnsi="Calibri"/>
+          <w:rFonts w:ascii="Times New Roman" w:hAnsi="Times New Roman" w:cs="Times New Roman"/>
         </w:rPr>
       </w:pPr>
       <w:r>
         <w:rPr>
-          <w:rFonts w:ascii="Calibri" w:hAnsi="Calibri"/>
+          <w:rFonts w:ascii="Times New Roman" w:hAnsi="Times New Roman" w:cs="Times New Roman"/>
         </w:rPr>
         <w:t>We have participated in formulating these goals, expectations, roles, procedures, and consequences as stated in this contact.</w:t>
       </w:r>
@@ -646,12 +729,12 @@
           <w:numId w:val="7"/>
         </w:numPr>
         <w:rPr>
-          <w:rFonts w:ascii="Calibri" w:hAnsi="Calibri"/>
+          <w:rFonts w:ascii="Times New Roman" w:hAnsi="Times New Roman" w:cs="Times New Roman"/>
         </w:rPr>
       </w:pPr>
       <w:r>
         <w:rPr>
-          <w:rFonts w:ascii="Calibri" w:hAnsi="Calibri"/>
+          <w:rFonts w:ascii="Times New Roman" w:hAnsi="Times New Roman" w:cs="Times New Roman"/>
         </w:rPr>
         <w:t>We agree to abide by the contents of this contract</w:t>
       </w:r>
@@ -660,7 +743,7 @@
       <w:pPr>
         <w:pStyle w:val="Body"/>
         <w:rPr>
-          <w:rFonts w:ascii="Calibri" w:eastAsia="Calibri" w:hAnsi="Calibri" w:cs="Calibri"/>
+          <w:rFonts w:ascii="Times New Roman" w:eastAsia="Calibri" w:hAnsi="Times New Roman" w:cs="Times New Roman"/>
         </w:rPr>
       </w:pPr>
     </w:p>
@@ -671,26 +754,48 @@
           <w:bottom w:val="single" w:sz="12" w:space="0" w:color="000000"/>
         </w:pBdr>
         <w:rPr>
-          <w:rFonts w:ascii="Calibri" w:eastAsia="Calibri" w:hAnsi="Calibri" w:cs="Calibri"/>
-        </w:rPr>
-      </w:pPr>
+          <w:rFonts w:ascii="Times New Roman" w:eastAsia="Calibri" w:hAnsi="Times New Roman" w:cs="Times New Roman"/>
+        </w:rPr>
+      </w:pPr>
+      <w:proofErr w:type="spellStart"/>
       <w:r>
         <w:rPr>
-          <w:rFonts w:ascii="Calibri" w:eastAsia="Calibri" w:hAnsi="Calibri" w:cs="Calibri"/>
-        </w:rPr>
-        <w:t>Sathira Padukka 13/March/2022</w:t>
+          <w:rFonts w:ascii="Times New Roman" w:eastAsia="Calibri" w:hAnsi="Times New Roman" w:cs="Times New Roman"/>
+        </w:rPr>
+        <w:t>Sathira</w:t>
       </w:r>
+      <w:proofErr w:type="spellEnd"/>
+      <w:r>
+        <w:rPr>
+          <w:rFonts w:ascii="Times New Roman" w:eastAsia="Calibri" w:hAnsi="Times New Roman" w:cs="Times New Roman"/>
+        </w:rPr>
+        <w:t xml:space="preserve"> </w:t>
+      </w:r>
+      <w:proofErr w:type="spellStart"/>
+      <w:r>
+        <w:rPr>
+          <w:rFonts w:ascii="Times New Roman" w:eastAsia="Calibri" w:hAnsi="Times New Roman" w:cs="Times New Roman"/>
+        </w:rPr>
+        <w:t>Padukka</w:t>
+      </w:r>
+      <w:proofErr w:type="spellEnd"/>
+      <w:r>
+        <w:rPr>
+          <w:rFonts w:ascii="Times New Roman" w:eastAsia="Calibri" w:hAnsi="Times New Roman" w:cs="Times New Roman"/>
+        </w:rPr>
+        <w:t xml:space="preserve"> 13/March/2022</w:t>
+      </w:r>
     </w:p>
     <w:p>
       <w:pPr>
         <w:pStyle w:val="Body"/>
         <w:rPr>
-          <w:rFonts w:ascii="Calibri" w:eastAsia="Calibri" w:hAnsi="Calibri" w:cs="Calibri"/>
+          <w:rFonts w:ascii="Times New Roman" w:eastAsia="Calibri" w:hAnsi="Times New Roman" w:cs="Times New Roman"/>
         </w:rPr>
       </w:pPr>
       <w:r>
         <w:rPr>
-          <w:rFonts w:ascii="Calibri" w:hAnsi="Calibri"/>
+          <w:rFonts w:ascii="Times New Roman" w:hAnsi="Times New Roman" w:cs="Times New Roman"/>
         </w:rPr>
         <w:t>Team member name and date</w:t>
       </w:r>
@@ -699,7 +804,7 @@
       <w:pPr>
         <w:pStyle w:val="Body"/>
         <w:rPr>
-          <w:rFonts w:ascii="Calibri" w:eastAsia="Calibri" w:hAnsi="Calibri" w:cs="Calibri"/>
+          <w:rFonts w:ascii="Times New Roman" w:eastAsia="Calibri" w:hAnsi="Times New Roman" w:cs="Times New Roman"/>
         </w:rPr>
       </w:pPr>
     </w:p>
@@ -710,12 +815,12 @@
           <w:bottom w:val="single" w:sz="12" w:space="0" w:color="000000"/>
         </w:pBdr>
         <w:rPr>
-          <w:rFonts w:ascii="Calibri" w:eastAsia="Calibri" w:hAnsi="Calibri" w:cs="Calibri"/>
+          <w:rFonts w:ascii="Times New Roman" w:eastAsia="Calibri" w:hAnsi="Times New Roman" w:cs="Times New Roman"/>
         </w:rPr>
       </w:pPr>
       <w:r>
         <w:rPr>
-          <w:rFonts w:ascii="Calibri" w:eastAsia="Calibri" w:hAnsi="Calibri" w:cs="Calibri"/>
+          <w:rFonts w:ascii="Times New Roman" w:eastAsia="Calibri" w:hAnsi="Times New Roman" w:cs="Times New Roman"/>
         </w:rPr>
         <w:t>Babatunde Ahmed 14/March/2022</w:t>
       </w:r>
@@ -724,12 +829,12 @@
       <w:pPr>
         <w:pStyle w:val="Body"/>
         <w:rPr>
-          <w:rFonts w:ascii="Calibri" w:eastAsia="Calibri" w:hAnsi="Calibri" w:cs="Calibri"/>
+          <w:rFonts w:ascii="Times New Roman" w:eastAsia="Calibri" w:hAnsi="Times New Roman" w:cs="Times New Roman"/>
         </w:rPr>
       </w:pPr>
       <w:r>
         <w:rPr>
-          <w:rFonts w:ascii="Calibri" w:hAnsi="Calibri"/>
+          <w:rFonts w:ascii="Times New Roman" w:hAnsi="Times New Roman" w:cs="Times New Roman"/>
         </w:rPr>
         <w:t>Team member name and date</w:t>
       </w:r>
@@ -738,7 +843,7 @@
       <w:pPr>
         <w:pStyle w:val="Body"/>
         <w:rPr>
-          <w:rFonts w:ascii="Calibri" w:eastAsia="Calibri" w:hAnsi="Calibri" w:cs="Calibri"/>
+          <w:rFonts w:ascii="Times New Roman" w:eastAsia="Calibri" w:hAnsi="Times New Roman" w:cs="Times New Roman"/>
         </w:rPr>
       </w:pPr>
     </w:p>
@@ -749,20 +854,32 @@
           <w:bottom w:val="single" w:sz="12" w:space="0" w:color="000000"/>
         </w:pBdr>
         <w:rPr>
-          <w:rFonts w:ascii="Calibri" w:eastAsia="Calibri" w:hAnsi="Calibri" w:cs="Calibri"/>
-        </w:rPr>
-      </w:pPr>
+          <w:rFonts w:ascii="Times New Roman" w:eastAsia="Calibri" w:hAnsi="Times New Roman" w:cs="Times New Roman"/>
+        </w:rPr>
+      </w:pPr>
+      <w:r>
+        <w:rPr>
+          <w:rFonts w:ascii="Times New Roman" w:eastAsia="Calibri" w:hAnsi="Times New Roman" w:cs="Times New Roman"/>
+        </w:rPr>
+        <w:t xml:space="preserve">Yin Ping Lai </w:t>
+      </w:r>
+      <w:r>
+        <w:rPr>
+          <w:rFonts w:ascii="Times New Roman" w:eastAsia="Calibri" w:hAnsi="Times New Roman" w:cs="Times New Roman"/>
+        </w:rPr>
+        <w:t>14/March/2022</w:t>
+      </w:r>
     </w:p>
     <w:p>
       <w:pPr>
         <w:pStyle w:val="Body"/>
         <w:rPr>
-          <w:rFonts w:ascii="Calibri" w:eastAsia="Calibri" w:hAnsi="Calibri" w:cs="Calibri"/>
+          <w:rFonts w:ascii="Times New Roman" w:eastAsia="Calibri" w:hAnsi="Times New Roman" w:cs="Times New Roman"/>
         </w:rPr>
       </w:pPr>
       <w:r>
         <w:rPr>
-          <w:rFonts w:ascii="Calibri" w:hAnsi="Calibri"/>
+          <w:rFonts w:ascii="Times New Roman" w:hAnsi="Times New Roman" w:cs="Times New Roman"/>
         </w:rPr>
         <w:t>Team member name and date</w:t>
       </w:r>
@@ -771,7 +888,7 @@
       <w:pPr>
         <w:pStyle w:val="Body"/>
         <w:rPr>
-          <w:rFonts w:ascii="Calibri" w:eastAsia="Calibri" w:hAnsi="Calibri" w:cs="Calibri"/>
+          <w:rFonts w:ascii="Times New Roman" w:eastAsia="Calibri" w:hAnsi="Times New Roman" w:cs="Times New Roman"/>
         </w:rPr>
       </w:pPr>
     </w:p>
@@ -782,7 +899,7 @@
           <w:bottom w:val="single" w:sz="12" w:space="0" w:color="000000"/>
         </w:pBdr>
         <w:rPr>
-          <w:rFonts w:ascii="Calibri" w:eastAsia="Calibri" w:hAnsi="Calibri" w:cs="Calibri"/>
+          <w:rFonts w:ascii="Times New Roman" w:eastAsia="Calibri" w:hAnsi="Times New Roman" w:cs="Times New Roman"/>
         </w:rPr>
       </w:pPr>
     </w:p>
@@ -790,12 +907,12 @@
       <w:pPr>
         <w:pStyle w:val="Body"/>
         <w:rPr>
-          <w:rFonts w:ascii="Calibri" w:eastAsia="Calibri" w:hAnsi="Calibri" w:cs="Calibri"/>
+          <w:rFonts w:ascii="Times New Roman" w:eastAsia="Calibri" w:hAnsi="Times New Roman" w:cs="Times New Roman"/>
         </w:rPr>
       </w:pPr>
       <w:r>
         <w:rPr>
-          <w:rFonts w:ascii="Calibri" w:hAnsi="Calibri"/>
+          <w:rFonts w:ascii="Times New Roman" w:hAnsi="Times New Roman" w:cs="Times New Roman"/>
         </w:rPr>
         <w:t>Team member name and date</w:t>
       </w:r>
@@ -804,7 +921,7 @@
       <w:pPr>
         <w:pStyle w:val="Body"/>
         <w:rPr>
-          <w:rFonts w:ascii="Calibri" w:eastAsia="Calibri" w:hAnsi="Calibri" w:cs="Calibri"/>
+          <w:rFonts w:ascii="Times New Roman" w:eastAsia="Calibri" w:hAnsi="Times New Roman" w:cs="Times New Roman"/>
         </w:rPr>
       </w:pPr>
     </w:p>
@@ -815,7 +932,7 @@
           <w:bottom w:val="single" w:sz="12" w:space="0" w:color="000000"/>
         </w:pBdr>
         <w:rPr>
-          <w:rFonts w:ascii="Calibri" w:eastAsia="Calibri" w:hAnsi="Calibri" w:cs="Calibri"/>
+          <w:rFonts w:ascii="Times New Roman" w:eastAsia="Calibri" w:hAnsi="Times New Roman" w:cs="Times New Roman"/>
         </w:rPr>
       </w:pPr>
     </w:p>
@@ -823,12 +940,12 @@
       <w:pPr>
         <w:pStyle w:val="Body"/>
         <w:rPr>
-          <w:rFonts w:ascii="Calibri" w:eastAsia="Calibri" w:hAnsi="Calibri" w:cs="Calibri"/>
+          <w:rFonts w:ascii="Times New Roman" w:eastAsia="Calibri" w:hAnsi="Times New Roman" w:cs="Times New Roman"/>
         </w:rPr>
       </w:pPr>
       <w:r>
         <w:rPr>
-          <w:rFonts w:ascii="Calibri" w:hAnsi="Calibri"/>
+          <w:rFonts w:ascii="Times New Roman" w:hAnsi="Times New Roman" w:cs="Times New Roman"/>
         </w:rPr>
         <w:t>Team member name and date</w:t>
       </w:r>
@@ -837,7 +954,7 @@
       <w:pPr>
         <w:pStyle w:val="Body"/>
         <w:rPr>
-          <w:rFonts w:ascii="Calibri" w:eastAsia="Calibri" w:hAnsi="Calibri" w:cs="Calibri"/>
+          <w:rFonts w:ascii="Times New Roman" w:eastAsia="Calibri" w:hAnsi="Times New Roman" w:cs="Times New Roman"/>
         </w:rPr>
       </w:pPr>
     </w:p>
@@ -845,7 +962,7 @@
       <w:pPr>
         <w:pStyle w:val="Body"/>
         <w:rPr>
-          <w:rFonts w:ascii="Calibri" w:eastAsia="Calibri" w:hAnsi="Calibri" w:cs="Calibri"/>
+          <w:rFonts w:ascii="Times New Roman" w:eastAsia="Calibri" w:hAnsi="Times New Roman" w:cs="Times New Roman"/>
         </w:rPr>
       </w:pPr>
     </w:p>
@@ -853,7 +970,7 @@
       <w:pPr>
         <w:pStyle w:val="Body"/>
         <w:rPr>
-          <w:rFonts w:ascii="Calibri" w:eastAsia="Calibri" w:hAnsi="Calibri" w:cs="Calibri"/>
+          <w:rFonts w:ascii="Times New Roman" w:eastAsia="Calibri" w:hAnsi="Times New Roman" w:cs="Times New Roman"/>
         </w:rPr>
       </w:pPr>
     </w:p>
@@ -861,7 +978,7 @@
       <w:pPr>
         <w:pStyle w:val="Body"/>
         <w:rPr>
-          <w:rFonts w:ascii="Calibri" w:eastAsia="Calibri" w:hAnsi="Calibri" w:cs="Calibri"/>
+          <w:rFonts w:ascii="Times New Roman" w:eastAsia="Calibri" w:hAnsi="Times New Roman" w:cs="Times New Roman"/>
         </w:rPr>
       </w:pPr>
     </w:p>
@@ -869,43 +986,64 @@
       <w:pPr>
         <w:pStyle w:val="Body"/>
         <w:rPr>
-          <w:rFonts w:ascii="Calibri" w:eastAsia="Calibri" w:hAnsi="Calibri" w:cs="Calibri"/>
+          <w:rFonts w:ascii="Times New Roman" w:eastAsia="Calibri" w:hAnsi="Times New Roman" w:cs="Times New Roman"/>
         </w:rPr>
       </w:pPr>
     </w:p>
     <w:p>
       <w:pPr>
         <w:pStyle w:val="Body"/>
+        <w:rPr>
+          <w:rFonts w:ascii="Times New Roman" w:hAnsi="Times New Roman" w:cs="Times New Roman"/>
+        </w:rPr>
       </w:pPr>
     </w:p>
     <w:p>
       <w:pPr>
         <w:pStyle w:val="Body"/>
+        <w:rPr>
+          <w:rFonts w:ascii="Times New Roman" w:hAnsi="Times New Roman" w:cs="Times New Roman"/>
+        </w:rPr>
       </w:pPr>
     </w:p>
     <w:p>
       <w:pPr>
         <w:pStyle w:val="Body"/>
+        <w:rPr>
+          <w:rFonts w:ascii="Times New Roman" w:hAnsi="Times New Roman" w:cs="Times New Roman"/>
+        </w:rPr>
       </w:pPr>
     </w:p>
     <w:p>
       <w:pPr>
         <w:pStyle w:val="Body"/>
+        <w:rPr>
+          <w:rFonts w:ascii="Times New Roman" w:hAnsi="Times New Roman" w:cs="Times New Roman"/>
+        </w:rPr>
       </w:pPr>
     </w:p>
     <w:p>
       <w:pPr>
         <w:pStyle w:val="Body"/>
+        <w:rPr>
+          <w:rFonts w:ascii="Times New Roman" w:hAnsi="Times New Roman" w:cs="Times New Roman"/>
+        </w:rPr>
       </w:pPr>
     </w:p>
     <w:p>
       <w:pPr>
         <w:pStyle w:val="Body"/>
+        <w:rPr>
+          <w:rFonts w:ascii="Times New Roman" w:hAnsi="Times New Roman" w:cs="Times New Roman"/>
+        </w:rPr>
       </w:pPr>
     </w:p>
     <w:p>
       <w:pPr>
         <w:pStyle w:val="Body"/>
+        <w:rPr>
+          <w:rFonts w:ascii="Times New Roman" w:hAnsi="Times New Roman" w:cs="Times New Roman"/>
+        </w:rPr>
       </w:pPr>
     </w:p>
     <w:p/>
@@ -944,9 +1082,6 @@
   <w:p>
     <w:pPr>
       <w:pStyle w:val="HeaderFooter"/>
-      <w:rPr>
-        <w:rFonts w:hint="eastAsia"/>
-      </w:rPr>
     </w:pPr>
   </w:p>
 </w:ftr>
@@ -976,9 +1111,6 @@
   <w:p>
     <w:pPr>
       <w:pStyle w:val="HeaderFooter"/>
-      <w:rPr>
-        <w:rFonts w:hint="eastAsia"/>
-      </w:rPr>
     </w:pPr>
   </w:p>
 </w:hdr>

</xml_diff>